<commit_message>
Disregard other models, add user input for threshold percentage
Now the user has to just input how much discrepancy they are okay with.

Also, we commented out spacy and other tags because we are facing some bugs due to how the tokenisation works. These bugs can be avoided by using the actual docx instead of supplying data that's already processed by stanford i.e. we just need the original files.
</commit_message>
<xml_diff>
--- a/Outputs/highlight_testing.docx
+++ b/Outputs/highlight_testing.docx
@@ -139,10 +139,736 @@
         <w:t xml:space="preserve"> </w:t>
       </w:r>
       <w:r>
+        <w:t>beside_IN</w:t>
+      </w:r>
+      <w:r>
+        <w:t xml:space="preserve"> </w:t>
+      </w:r>
+      <w:r>
+        <w:t>that_DT</w:t>
+      </w:r>
+      <w:r>
+        <w:t xml:space="preserve"> </w:t>
+      </w:r>
+      <w:r>
+        <w:t>I_PRP</w:t>
+      </w:r>
+      <w:r>
+        <w:t xml:space="preserve"> </w:t>
+      </w:r>
+      <w:r>
+        <w:t>now_RB</w:t>
+      </w:r>
+      <w:r>
+        <w:t xml:space="preserve"> </w:t>
+      </w:r>
+      <w:r>
         <w:rPr>
           <w:highlight w:val="yellow"/>
         </w:rPr>
-        <w:t>beside_IN</w:t>
+        <w:t>I._PRP</w:t>
+      </w:r>
+      <w:r>
+        <w:t xml:space="preserve"> </w:t>
+      </w:r>
+      <w:r>
+        <w:t>have_VBP</w:t>
+      </w:r>
+      <w:r>
+        <w:t xml:space="preserve"> </w:t>
+      </w:r>
+      <w:r>
+        <w:t>the_DT</w:t>
+      </w:r>
+      <w:r>
+        <w:t xml:space="preserve"> </w:t>
+      </w:r>
+      <w:r>
+        <w:t>feeling_NN</w:t>
+      </w:r>
+      <w:r>
+        <w:t xml:space="preserve"> </w:t>
+      </w:r>
+      <w:r>
+        <w:t>that_IN</w:t>
+      </w:r>
+      <w:r>
+        <w:t xml:space="preserve"> </w:t>
+      </w:r>
+      <w:r>
+        <w:t>the_DT</w:t>
+      </w:r>
+      <w:r>
+        <w:t xml:space="preserve"> </w:t>
+      </w:r>
+      <w:r>
+        <w:t>eyes_NNS</w:t>
+      </w:r>
+      <w:r>
+        <w:t xml:space="preserve"> </w:t>
+      </w:r>
+      <w:r>
+        <w:t>my_PRP$</w:t>
+      </w:r>
+      <w:r>
+        <w:t xml:space="preserve"> </w:t>
+      </w:r>
+      <w:r>
+        <w:t>left_JJ</w:t>
+      </w:r>
+      <w:r>
+        <w:t xml:space="preserve"> </w:t>
+      </w:r>
+      <w:r>
+        <w:rPr>
+          <w:highlight w:val="yellow"/>
+        </w:rPr>
+        <w:t>left_JJ</w:t>
+      </w:r>
+      <w:r>
+        <w:t xml:space="preserve"> </w:t>
+      </w:r>
+      <w:r>
+        <w:t>eye_NN</w:t>
+      </w:r>
+      <w:r>
+        <w:t xml:space="preserve"> </w:t>
+      </w:r>
+      <w:r>
+        <w:t>some_DT</w:t>
+      </w:r>
+      <w:r>
+        <w:t xml:space="preserve"> </w:t>
+      </w:r>
+      <w:r>
+        <w:t>difficulty_NN</w:t>
+      </w:r>
+      <w:r>
+        <w:t xml:space="preserve"> </w:t>
+      </w:r>
+      <w:r>
+        <w:t>maybe_RB</w:t>
+      </w:r>
+      <w:r>
+        <w:t xml:space="preserve"> </w:t>
+      </w:r>
+      <w:r>
+        <w:t>the_DT</w:t>
+      </w:r>
+      <w:r>
+        <w:t xml:space="preserve"> </w:t>
+      </w:r>
+      <w:r>
+        <w:t>doctor_NN</w:t>
+      </w:r>
+      <w:r>
+        <w:t xml:space="preserve"> </w:t>
+      </w:r>
+      <w:r>
+        <w:t>told_VBD</w:t>
+      </w:r>
+      <w:r>
+        <w:t xml:space="preserve"> </w:t>
+      </w:r>
+      <w:r>
+        <w:t>me_PRP</w:t>
+      </w:r>
+      <w:r>
+        <w:t xml:space="preserve"> </w:t>
+      </w:r>
+      <w:r>
+        <w:t>they_PRP</w:t>
+      </w:r>
+      <w:r>
+        <w:t xml:space="preserve"> </w:t>
+      </w:r>
+      <w:r>
+        <w:t>say_VBP</w:t>
+      </w:r>
+      <w:r>
+        <w:t xml:space="preserve"> </w:t>
+      </w:r>
+      <w:r>
+        <w:t>they_PRP</w:t>
+      </w:r>
+      <w:r>
+        <w:t xml:space="preserve"> </w:t>
+      </w:r>
+      <w:r>
+        <w:t>operate_VBP</w:t>
+      </w:r>
+      <w:r>
+        <w:t xml:space="preserve"> </w:t>
+      </w:r>
+      <w:r>
+        <w:t>this_DT</w:t>
+      </w:r>
+      <w:r>
+        <w:t xml:space="preserve"> </w:t>
+      </w:r>
+      <w:r>
+        <w:rPr>
+          <w:highlight w:val="magenta"/>
+        </w:rPr>
+        <w:t>one_NN</w:t>
+      </w:r>
+      <w:r>
+        <w:t xml:space="preserve"> </w:t>
+      </w:r>
+      <w:r>
+        <w:t>already_RB</w:t>
+      </w:r>
+      <w:r>
+        <w:t xml:space="preserve"> </w:t>
+      </w:r>
+      <w:r>
+        <w:t>this_DT</w:t>
+      </w:r>
+      <w:r>
+        <w:t xml:space="preserve"> </w:t>
+      </w:r>
+      <w:r>
+        <w:rPr>
+          <w:highlight w:val="magenta"/>
+        </w:rPr>
+        <w:t>one_CD</w:t>
+      </w:r>
+      <w:r>
+        <w:t xml:space="preserve"> </w:t>
+      </w:r>
+      <w:r>
+        <w:t>not_RB</w:t>
+      </w:r>
+      <w:r>
+        <w:t xml:space="preserve"> </w:t>
+      </w:r>
+      <w:r>
+        <w:t>yet_RB</w:t>
+      </w:r>
+      <w:r>
+        <w:t xml:space="preserve"> </w:t>
+      </w:r>
+      <w:r>
+        <w:t>I_PRP</w:t>
+      </w:r>
+      <w:r>
+        <w:t xml:space="preserve"> </w:t>
+      </w:r>
+      <w:r>
+        <w:t>don_VBP</w:t>
+      </w:r>
+      <w:r>
+        <w:t xml:space="preserve"> </w:t>
+      </w:r>
+      <w:r>
+        <w:rPr>
+          <w:highlight w:val="yellow"/>
+        </w:rPr>
+        <w:t>t_NN</w:t>
+      </w:r>
+      <w:r>
+        <w:t xml:space="preserve"> </w:t>
+      </w:r>
+      <w:r>
+        <w:rPr>
+          <w:highlight w:val="yellow"/>
+        </w:rPr>
+        <w:t>know_VB</w:t>
+      </w:r>
+      <w:r>
+        <w:t xml:space="preserve"> </w:t>
+      </w:r>
+      <w:r>
+        <w:t>whether_IN</w:t>
+      </w:r>
+      <w:r>
+        <w:t xml:space="preserve"> </w:t>
+      </w:r>
+      <w:r>
+        <w:t>I_PRP</w:t>
+      </w:r>
+      <w:r>
+        <w:t xml:space="preserve"> </w:t>
+      </w:r>
+      <w:r>
+        <w:t>want_VBP</w:t>
+      </w:r>
+      <w:r>
+        <w:t xml:space="preserve"> </w:t>
+      </w:r>
+      <w:r>
+        <w:t>to_TO</w:t>
+      </w:r>
+      <w:r>
+        <w:t xml:space="preserve"> </w:t>
+      </w:r>
+      <w:r>
+        <w:t>go_VB</w:t>
+      </w:r>
+      <w:r>
+        <w:t xml:space="preserve"> </w:t>
+      </w:r>
+      <w:r>
+        <w:t>and_CC</w:t>
+      </w:r>
+      <w:r>
+        <w:t xml:space="preserve"> </w:t>
+      </w:r>
+      <w:r>
+        <w:t>operate_VB</w:t>
+      </w:r>
+      <w:r>
+        <w:t xml:space="preserve"> </w:t>
+      </w:r>
+      <w:r>
+        <w:t>or_CC</w:t>
+      </w:r>
+      <w:r>
+        <w:t xml:space="preserve"> </w:t>
+      </w:r>
+      <w:r>
+        <w:t>not_RB</w:t>
+      </w:r>
+      <w:r>
+        <w:t xml:space="preserve"> </w:t>
+      </w:r>
+      <w:r>
+        <w:t>they_PRP</w:t>
+      </w:r>
+      <w:r>
+        <w:t xml:space="preserve"> </w:t>
+      </w:r>
+      <w:r>
+        <w:t>never_RB</w:t>
+      </w:r>
+      <w:r>
+        <w:t xml:space="preserve"> </w:t>
+      </w:r>
+      <w:r>
+        <w:t>say_VBP</w:t>
+      </w:r>
+      <w:r>
+        <w:t xml:space="preserve"> </w:t>
+      </w:r>
+      <w:r>
+        <w:t>anything_NN</w:t>
+      </w:r>
+      <w:r>
+        <w:t xml:space="preserve"> </w:t>
+      </w:r>
+      <w:r>
+        <w:t>because_IN</w:t>
+      </w:r>
+      <w:r>
+        <w:t xml:space="preserve"> </w:t>
+      </w:r>
+      <w:r>
+        <w:t>this_DT</w:t>
+      </w:r>
+      <w:r>
+        <w:t xml:space="preserve"> </w:t>
+      </w:r>
+      <w:r>
+        <w:t>and_CC</w:t>
+      </w:r>
+      <w:r>
+        <w:t xml:space="preserve"> </w:t>
+      </w:r>
+      <w:r>
+        <w:t>that_IN</w:t>
+      </w:r>
+      <w:r>
+        <w:t xml:space="preserve"> </w:t>
+      </w:r>
+      <w:r>
+        <w:t>then_RB</w:t>
+      </w:r>
+      <w:r>
+        <w:t xml:space="preserve"> </w:t>
+      </w:r>
+      <w:r>
+        <w:t>everything_NN</w:t>
+      </w:r>
+      <w:r>
+        <w:t xml:space="preserve"> </w:t>
+      </w:r>
+      <w:r>
+        <w:rPr>
+          <w:highlight w:val="yellow"/>
+        </w:rPr>
+        <w:t>come_VBN</w:t>
+      </w:r>
+      <w:r>
+        <w:t xml:space="preserve"> </w:t>
+      </w:r>
+      <w:r>
+        <w:t>between_IN</w:t>
+      </w:r>
+      <w:r>
+        <w:t xml:space="preserve"> </w:t>
+      </w:r>
+      <w:r>
+        <w:rPr>
+          <w:highlight w:val="yellow"/>
+        </w:rPr>
+        <w:t>ask_VBP</w:t>
+      </w:r>
+      <w:r>
+        <w:t xml:space="preserve"> </w:t>
+      </w:r>
+      <w:r>
+        <w:t>them_PRP</w:t>
+      </w:r>
+      <w:r>
+        <w:t xml:space="preserve"> </w:t>
+      </w:r>
+      <w:r>
+        <w:t>they_PRP</w:t>
+      </w:r>
+      <w:r>
+        <w:t xml:space="preserve"> </w:t>
+      </w:r>
+      <w:r>
+        <w:t>say_VBP</w:t>
+      </w:r>
+      <w:r>
+        <w:t xml:space="preserve"> </w:t>
+      </w:r>
+      <w:r>
+        <w:t>they_PRP</w:t>
+      </w:r>
+      <w:r>
+        <w:t xml:space="preserve"> </w:t>
+      </w:r>
+      <w:r>
+        <w:rPr>
+          <w:highlight w:val="yellow"/>
+        </w:rPr>
+        <w:t>operate_VB</w:t>
+      </w:r>
+      <w:r>
+        <w:t xml:space="preserve"> </w:t>
+      </w:r>
+      <w:r>
+        <w:t>my_PRP$</w:t>
+      </w:r>
+      <w:r>
+        <w:t xml:space="preserve"> </w:t>
+      </w:r>
+      <w:r>
+        <w:t>eye_NN</w:t>
+      </w:r>
+      <w:r>
+        <w:t xml:space="preserve"> </w:t>
+      </w:r>
+      <w:r>
+        <w:t>my_PRP$</w:t>
+      </w:r>
+      <w:r>
+        <w:t xml:space="preserve"> </w:t>
+      </w:r>
+      <w:r>
+        <w:t>right_JJ</w:t>
+      </w:r>
+      <w:r>
+        <w:t xml:space="preserve"> </w:t>
+      </w:r>
+      <w:r>
+        <w:t>eye_NN</w:t>
+      </w:r>
+      <w:r>
+        <w:t xml:space="preserve"> </w:t>
+      </w:r>
+      <w:r>
+        <w:t>this_DT</w:t>
+      </w:r>
+      <w:r>
+        <w:t xml:space="preserve"> </w:t>
+      </w:r>
+      <w:r>
+        <w:rPr>
+          <w:highlight w:val="magenta"/>
+        </w:rPr>
+        <w:t>one_NN</w:t>
+      </w:r>
+      <w:r>
+        <w:t xml:space="preserve"> </w:t>
+      </w:r>
+      <w:r>
+        <w:t>already_RB</w:t>
+      </w:r>
+      <w:r>
+        <w:t xml:space="preserve"> </w:t>
+      </w:r>
+      <w:r>
+        <w:t>then_RB</w:t>
+      </w:r>
+      <w:r>
+        <w:t xml:space="preserve"> </w:t>
+      </w:r>
+      <w:r>
+        <w:t>they_PRP</w:t>
+      </w:r>
+      <w:r>
+        <w:t xml:space="preserve"> </w:t>
+      </w:r>
+      <w:r>
+        <w:t>will_MD</w:t>
+      </w:r>
+      <w:r>
+        <w:t xml:space="preserve"> </w:t>
+      </w:r>
+      <w:r>
+        <w:t>need_VB</w:t>
+      </w:r>
+      <w:r>
+        <w:t xml:space="preserve"> </w:t>
+      </w:r>
+      <w:r>
+        <w:t>to_TO</w:t>
+      </w:r>
+      <w:r>
+        <w:t xml:space="preserve"> </w:t>
+      </w:r>
+      <w:r>
+        <w:t>operate_VB</w:t>
+      </w:r>
+      <w:r>
+        <w:t xml:space="preserve"> </w:t>
+      </w:r>
+      <w:r>
+        <w:t>my_PRP$</w:t>
+      </w:r>
+      <w:r>
+        <w:t xml:space="preserve"> </w:t>
+      </w:r>
+      <w:r>
+        <w:t>left_JJ</w:t>
+      </w:r>
+      <w:r>
+        <w:t xml:space="preserve"> </w:t>
+      </w:r>
+      <w:r>
+        <w:t>eye_NN</w:t>
+      </w:r>
+      <w:r>
+        <w:t xml:space="preserve"> </w:t>
+      </w:r>
+      <w:r>
+        <w:t>or_CC</w:t>
+      </w:r>
+      <w:r>
+        <w:t xml:space="preserve"> </w:t>
+      </w:r>
+      <w:r>
+        <w:t>not_RB</w:t>
+      </w:r>
+      <w:r>
+        <w:t xml:space="preserve"> </w:t>
+      </w:r>
+      <w:r>
+        <w:t>they_PRP</w:t>
+      </w:r>
+      <w:r>
+        <w:t xml:space="preserve"> </w:t>
+      </w:r>
+      <w:r>
+        <w:t>say_VBP</w:t>
+      </w:r>
+      <w:r>
+        <w:t xml:space="preserve"> </w:t>
+      </w:r>
+      <w:r>
+        <w:t>of_IN</w:t>
+      </w:r>
+      <w:r>
+        <w:t xml:space="preserve"> </w:t>
+      </w:r>
+      <w:r>
+        <w:t>course_NN</w:t>
+      </w:r>
+      <w:r>
+        <w:t xml:space="preserve"> </w:t>
+      </w:r>
+      <w:r>
+        <w:rPr>
+          <w:highlight w:val="cyan"/>
+        </w:rPr>
+        <w:t>lah_NN</w:t>
+      </w:r>
+      <w:r>
+        <w:t xml:space="preserve"> </w:t>
+      </w:r>
+      <w:r>
+        <w:t>but_CC</w:t>
+      </w:r>
+      <w:r>
+        <w:t xml:space="preserve"> </w:t>
+      </w:r>
+      <w:r>
+        <w:t>now_RB</w:t>
+      </w:r>
+      <w:r>
+        <w:t xml:space="preserve"> </w:t>
+      </w:r>
+      <w:r>
+        <w:t>they_PRP</w:t>
+      </w:r>
+      <w:r>
+        <w:t xml:space="preserve"> </w:t>
+      </w:r>
+      <w:r>
+        <w:t>never_RB</w:t>
+      </w:r>
+      <w:r>
+        <w:t xml:space="preserve"> </w:t>
+      </w:r>
+      <w:r>
+        <w:t>say_VBP</w:t>
+      </w:r>
+      <w:r>
+        <w:t xml:space="preserve"> </w:t>
+      </w:r>
+      <w:r>
+        <w:t>anything_NN</w:t>
+      </w:r>
+      <w:r>
+        <w:t xml:space="preserve"> </w:t>
+      </w:r>
+      <w:r>
+        <w:t>because_IN</w:t>
+      </w:r>
+      <w:r>
+        <w:t xml:space="preserve"> </w:t>
+      </w:r>
+      <w:r>
+        <w:t>of_IN</w:t>
+      </w:r>
+      <w:r>
+        <w:t xml:space="preserve"> </w:t>
+      </w:r>
+      <w:r>
+        <w:t>they_PRP</w:t>
+      </w:r>
+      <w:r>
+        <w:t xml:space="preserve"> </w:t>
+      </w:r>
+      <w:r>
+        <w:t>ask_VBP</w:t>
+      </w:r>
+      <w:r>
+        <w:t xml:space="preserve"> </w:t>
+      </w:r>
+      <w:r>
+        <w:t>me_PRP</w:t>
+      </w:r>
+      <w:r>
+        <w:t xml:space="preserve"> </w:t>
+      </w:r>
+      <w:r>
+        <w:t>to_TO</w:t>
+      </w:r>
+      <w:r>
+        <w:t xml:space="preserve"> </w:t>
+      </w:r>
+      <w:r>
+        <w:t>go_VB</w:t>
+      </w:r>
+      <w:r>
+        <w:t xml:space="preserve"> </w:t>
+      </w:r>
+      <w:r>
+        <w:t>and_CC</w:t>
+      </w:r>
+      <w:r>
+        <w:t xml:space="preserve"> </w:t>
+      </w:r>
+      <w:r>
+        <w:t>see_VB</w:t>
+      </w:r>
+      <w:r>
+        <w:t xml:space="preserve"> </w:t>
+      </w:r>
+      <w:r>
+        <w:t>this_DT</w:t>
+      </w:r>
+      <w:r>
+        <w:t xml:space="preserve"> </w:t>
+      </w:r>
+      <w:r>
+        <w:t>doctor_NN</w:t>
+      </w:r>
+      <w:r>
+        <w:t xml:space="preserve"> </w:t>
+      </w:r>
+      <w:r>
+        <w:t>and_CC</w:t>
+      </w:r>
+      <w:r>
+        <w:t xml:space="preserve"> </w:t>
+      </w:r>
+      <w:r>
+        <w:t>then_RB</w:t>
+      </w:r>
+      <w:r>
+        <w:t xml:space="preserve"> </w:t>
+      </w:r>
+      <w:r>
+        <w:t>the_DT</w:t>
+      </w:r>
+      <w:r>
+        <w:t xml:space="preserve"> </w:t>
+      </w:r>
+      <w:r>
+        <w:t>other_JJ</w:t>
+      </w:r>
+      <w:r>
+        <w:t xml:space="preserve"> </w:t>
+      </w:r>
+      <w:r>
+        <w:t>doctor_NN</w:t>
+      </w:r>
+      <w:r>
+        <w:t xml:space="preserve"> </w:t>
+      </w:r>
+      <w:r>
+        <w:t>so_RB</w:t>
+      </w:r>
+      <w:r>
+        <w:t xml:space="preserve"> </w:t>
+      </w:r>
+      <w:r>
+        <w:t>many_JJ</w:t>
+      </w:r>
+      <w:r>
+        <w:t xml:space="preserve"> </w:t>
+      </w:r>
+      <w:r>
+        <w:t>doctors_NNS</w:t>
+      </w:r>
+      <w:r>
+        <w:t xml:space="preserve"> </w:t>
+      </w:r>
+      <w:r>
+        <w:t>so_RB</w:t>
+      </w:r>
+      <w:r>
+        <w:t xml:space="preserve"> </w:t>
+      </w:r>
+      <w:r>
+        <w:t>so_RB</w:t>
+      </w:r>
+      <w:r>
+        <w:t xml:space="preserve"> </w:t>
+      </w:r>
+      <w:r>
+        <w:t>after_IN</w:t>
+      </w:r>
+      <w:r>
+        <w:t xml:space="preserve"> </w:t>
+      </w:r>
+      <w:r>
+        <w:t>seeing_VBG</w:t>
       </w:r>
       <w:r>
         <w:t xml:space="preserve"> </w:t>
@@ -157,202 +883,7 @@
         <w:t xml:space="preserve"> </w:t>
       </w:r>
       <w:r>
-        <w:t>I_PRP</w:t>
-      </w:r>
-      <w:r>
-        <w:t xml:space="preserve"> </w:t>
-      </w:r>
-      <w:r>
-        <w:t>now_RB</w:t>
-      </w:r>
-      <w:r>
-        <w:t xml:space="preserve"> </w:t>
-      </w:r>
-      <w:r>
-        <w:rPr>
-          <w:highlight w:val="yellow"/>
-        </w:rPr>
-        <w:t>I._PRP</w:t>
-      </w:r>
-      <w:r>
-        <w:t xml:space="preserve"> </w:t>
-      </w:r>
-      <w:r>
-        <w:t>have_VBP</w:t>
-      </w:r>
-      <w:r>
-        <w:t xml:space="preserve"> </w:t>
-      </w:r>
-      <w:r>
-        <w:t>the_DT</w:t>
-      </w:r>
-      <w:r>
-        <w:t xml:space="preserve"> </w:t>
-      </w:r>
-      <w:r>
-        <w:t>feeling_NN</w:t>
-      </w:r>
-      <w:r>
-        <w:t xml:space="preserve"> </w:t>
-      </w:r>
-      <w:r>
-        <w:t>that_IN</w:t>
-      </w:r>
-      <w:r>
-        <w:t xml:space="preserve"> </w:t>
-      </w:r>
-      <w:r>
-        <w:t>the_DT</w:t>
-      </w:r>
-      <w:r>
-        <w:t xml:space="preserve"> </w:t>
-      </w:r>
-      <w:r>
-        <w:t>eyes_NNS</w:t>
-      </w:r>
-      <w:r>
-        <w:t xml:space="preserve"> </w:t>
-      </w:r>
-      <w:r>
-        <w:t>my_PRP$</w:t>
-      </w:r>
-      <w:r>
-        <w:t xml:space="preserve"> </w:t>
-      </w:r>
-      <w:r>
-        <w:rPr>
-          <w:highlight w:val="yellow"/>
-        </w:rPr>
-        <w:t>left_JJ</w:t>
-      </w:r>
-      <w:r>
-        <w:t xml:space="preserve"> </w:t>
-      </w:r>
-      <w:r>
-        <w:rPr>
-          <w:highlight w:val="yellow"/>
-        </w:rPr>
-        <w:t>left_JJ</w:t>
-      </w:r>
-      <w:r>
-        <w:t xml:space="preserve"> </w:t>
-      </w:r>
-      <w:r>
-        <w:t>eye_NN</w:t>
-      </w:r>
-      <w:r>
-        <w:t xml:space="preserve"> </w:t>
-      </w:r>
-      <w:r>
-        <w:t>some_DT</w:t>
-      </w:r>
-      <w:r>
-        <w:t xml:space="preserve"> </w:t>
-      </w:r>
-      <w:r>
-        <w:t>difficulty_NN</w:t>
-      </w:r>
-      <w:r>
-        <w:t xml:space="preserve"> </w:t>
-      </w:r>
-      <w:r>
-        <w:t>maybe_RB</w:t>
-      </w:r>
-      <w:r>
-        <w:t xml:space="preserve"> </w:t>
-      </w:r>
-      <w:r>
-        <w:t>the_DT</w:t>
-      </w:r>
-      <w:r>
-        <w:t xml:space="preserve"> </w:t>
-      </w:r>
-      <w:r>
         <w:t>doctor_NN</w:t>
-      </w:r>
-      <w:r>
-        <w:t xml:space="preserve"> </w:t>
-      </w:r>
-      <w:r>
-        <w:t>told_VBD</w:t>
-      </w:r>
-      <w:r>
-        <w:t xml:space="preserve"> </w:t>
-      </w:r>
-      <w:r>
-        <w:t>me_PRP</w:t>
-      </w:r>
-      <w:r>
-        <w:t xml:space="preserve"> </w:t>
-      </w:r>
-      <w:r>
-        <w:t>they_PRP</w:t>
-      </w:r>
-      <w:r>
-        <w:t xml:space="preserve"> </w:t>
-      </w:r>
-      <w:r>
-        <w:t>say_VBP</w:t>
-      </w:r>
-      <w:r>
-        <w:t xml:space="preserve"> </w:t>
-      </w:r>
-      <w:r>
-        <w:t>they_PRP</w:t>
-      </w:r>
-      <w:r>
-        <w:t xml:space="preserve"> </w:t>
-      </w:r>
-      <w:r>
-        <w:t>operate_VBP</w:t>
-      </w:r>
-      <w:r>
-        <w:t xml:space="preserve"> </w:t>
-      </w:r>
-      <w:r>
-        <w:t>this_DT</w:t>
-      </w:r>
-      <w:r>
-        <w:t xml:space="preserve"> </w:t>
-      </w:r>
-      <w:r>
-        <w:rPr>
-          <w:highlight w:val="magenta"/>
-        </w:rPr>
-        <w:t>one_NN</w:t>
-      </w:r>
-      <w:r>
-        <w:t xml:space="preserve"> </w:t>
-      </w:r>
-      <w:r>
-        <w:t>already_RB</w:t>
-      </w:r>
-      <w:r>
-        <w:t xml:space="preserve"> </w:t>
-      </w:r>
-      <w:r>
-        <w:t>this_DT</w:t>
-      </w:r>
-      <w:r>
-        <w:t xml:space="preserve"> </w:t>
-      </w:r>
-      <w:r>
-        <w:rPr>
-          <w:highlight w:val="magenta"/>
-        </w:rPr>
-        <w:t>one_CD</w:t>
-      </w:r>
-      <w:r>
-        <w:t xml:space="preserve"> </w:t>
-      </w:r>
-      <w:r>
-        <w:t>not_RB</w:t>
-      </w:r>
-      <w:r>
-        <w:t xml:space="preserve"> </w:t>
-      </w:r>
-      <w:r>
-        <w:t>yet_RB</w:t>
       </w:r>
       <w:r>
         <w:t xml:space="preserve"> </w:t>
@@ -394,549 +925,6 @@
         <w:t xml:space="preserve"> </w:t>
       </w:r>
       <w:r>
-        <w:t>I_PRP</w:t>
-      </w:r>
-      <w:r>
-        <w:t xml:space="preserve"> </w:t>
-      </w:r>
-      <w:r>
-        <w:t>want_VBP</w:t>
-      </w:r>
-      <w:r>
-        <w:t xml:space="preserve"> </w:t>
-      </w:r>
-      <w:r>
-        <w:t>to_TO</w:t>
-      </w:r>
-      <w:r>
-        <w:t xml:space="preserve"> </w:t>
-      </w:r>
-      <w:r>
-        <w:t>go_VB</w:t>
-      </w:r>
-      <w:r>
-        <w:t xml:space="preserve"> </w:t>
-      </w:r>
-      <w:r>
-        <w:t>and_CC</w:t>
-      </w:r>
-      <w:r>
-        <w:t xml:space="preserve"> </w:t>
-      </w:r>
-      <w:r>
-        <w:t>operate_VB</w:t>
-      </w:r>
-      <w:r>
-        <w:t xml:space="preserve"> </w:t>
-      </w:r>
-      <w:r>
-        <w:t>or_CC</w:t>
-      </w:r>
-      <w:r>
-        <w:t xml:space="preserve"> </w:t>
-      </w:r>
-      <w:r>
-        <w:t>not_RB</w:t>
-      </w:r>
-      <w:r>
-        <w:t xml:space="preserve"> </w:t>
-      </w:r>
-      <w:r>
-        <w:t>they_PRP</w:t>
-      </w:r>
-      <w:r>
-        <w:t xml:space="preserve"> </w:t>
-      </w:r>
-      <w:r>
-        <w:t>never_RB</w:t>
-      </w:r>
-      <w:r>
-        <w:t xml:space="preserve"> </w:t>
-      </w:r>
-      <w:r>
-        <w:t>say_VBP</w:t>
-      </w:r>
-      <w:r>
-        <w:t xml:space="preserve"> </w:t>
-      </w:r>
-      <w:r>
-        <w:t>anything_NN</w:t>
-      </w:r>
-      <w:r>
-        <w:t xml:space="preserve"> </w:t>
-      </w:r>
-      <w:r>
-        <w:t>because_IN</w:t>
-      </w:r>
-      <w:r>
-        <w:t xml:space="preserve"> </w:t>
-      </w:r>
-      <w:r>
-        <w:t>this_DT</w:t>
-      </w:r>
-      <w:r>
-        <w:t xml:space="preserve"> </w:t>
-      </w:r>
-      <w:r>
-        <w:t>and_CC</w:t>
-      </w:r>
-      <w:r>
-        <w:t xml:space="preserve"> </w:t>
-      </w:r>
-      <w:r>
-        <w:t>that_IN</w:t>
-      </w:r>
-      <w:r>
-        <w:t xml:space="preserve"> </w:t>
-      </w:r>
-      <w:r>
-        <w:t>then_RB</w:t>
-      </w:r>
-      <w:r>
-        <w:t xml:space="preserve"> </w:t>
-      </w:r>
-      <w:r>
-        <w:t>everything_NN</w:t>
-      </w:r>
-      <w:r>
-        <w:t xml:space="preserve"> </w:t>
-      </w:r>
-      <w:r>
-        <w:rPr>
-          <w:highlight w:val="yellow"/>
-        </w:rPr>
-        <w:t>come_VBN</w:t>
-      </w:r>
-      <w:r>
-        <w:t xml:space="preserve"> </w:t>
-      </w:r>
-      <w:r>
-        <w:t>between_IN</w:t>
-      </w:r>
-      <w:r>
-        <w:t xml:space="preserve"> </w:t>
-      </w:r>
-      <w:r>
-        <w:rPr>
-          <w:highlight w:val="yellow"/>
-        </w:rPr>
-        <w:t>ask_VBP</w:t>
-      </w:r>
-      <w:r>
-        <w:t xml:space="preserve"> </w:t>
-      </w:r>
-      <w:r>
-        <w:t>them_PRP</w:t>
-      </w:r>
-      <w:r>
-        <w:t xml:space="preserve"> </w:t>
-      </w:r>
-      <w:r>
-        <w:t>they_PRP</w:t>
-      </w:r>
-      <w:r>
-        <w:t xml:space="preserve"> </w:t>
-      </w:r>
-      <w:r>
-        <w:t>say_VBP</w:t>
-      </w:r>
-      <w:r>
-        <w:t xml:space="preserve"> </w:t>
-      </w:r>
-      <w:r>
-        <w:t>they_PRP</w:t>
-      </w:r>
-      <w:r>
-        <w:t xml:space="preserve"> </w:t>
-      </w:r>
-      <w:r>
-        <w:rPr>
-          <w:highlight w:val="yellow"/>
-        </w:rPr>
-        <w:t>operate_VB</w:t>
-      </w:r>
-      <w:r>
-        <w:t xml:space="preserve"> </w:t>
-      </w:r>
-      <w:r>
-        <w:t>my_PRP$</w:t>
-      </w:r>
-      <w:r>
-        <w:t xml:space="preserve"> </w:t>
-      </w:r>
-      <w:r>
-        <w:t>eye_NN</w:t>
-      </w:r>
-      <w:r>
-        <w:t xml:space="preserve"> </w:t>
-      </w:r>
-      <w:r>
-        <w:t>my_PRP$</w:t>
-      </w:r>
-      <w:r>
-        <w:t xml:space="preserve"> </w:t>
-      </w:r>
-      <w:r>
-        <w:t>right_JJ</w:t>
-      </w:r>
-      <w:r>
-        <w:t xml:space="preserve"> </w:t>
-      </w:r>
-      <w:r>
-        <w:t>eye_NN</w:t>
-      </w:r>
-      <w:r>
-        <w:t xml:space="preserve"> </w:t>
-      </w:r>
-      <w:r>
-        <w:t>this_DT</w:t>
-      </w:r>
-      <w:r>
-        <w:t xml:space="preserve"> </w:t>
-      </w:r>
-      <w:r>
-        <w:rPr>
-          <w:highlight w:val="magenta"/>
-        </w:rPr>
-        <w:t>one_NN</w:t>
-      </w:r>
-      <w:r>
-        <w:t xml:space="preserve"> </w:t>
-      </w:r>
-      <w:r>
-        <w:t>already_RB</w:t>
-      </w:r>
-      <w:r>
-        <w:t xml:space="preserve"> </w:t>
-      </w:r>
-      <w:r>
-        <w:t>then_RB</w:t>
-      </w:r>
-      <w:r>
-        <w:t xml:space="preserve"> </w:t>
-      </w:r>
-      <w:r>
-        <w:t>they_PRP</w:t>
-      </w:r>
-      <w:r>
-        <w:t xml:space="preserve"> </w:t>
-      </w:r>
-      <w:r>
-        <w:t>will_MD</w:t>
-      </w:r>
-      <w:r>
-        <w:t xml:space="preserve"> </w:t>
-      </w:r>
-      <w:r>
-        <w:t>need_VB</w:t>
-      </w:r>
-      <w:r>
-        <w:t xml:space="preserve"> </w:t>
-      </w:r>
-      <w:r>
-        <w:t>to_TO</w:t>
-      </w:r>
-      <w:r>
-        <w:t xml:space="preserve"> </w:t>
-      </w:r>
-      <w:r>
-        <w:t>operate_VB</w:t>
-      </w:r>
-      <w:r>
-        <w:t xml:space="preserve"> </w:t>
-      </w:r>
-      <w:r>
-        <w:t>my_PRP$</w:t>
-      </w:r>
-      <w:r>
-        <w:t xml:space="preserve"> </w:t>
-      </w:r>
-      <w:r>
-        <w:t>left_JJ</w:t>
-      </w:r>
-      <w:r>
-        <w:t xml:space="preserve"> </w:t>
-      </w:r>
-      <w:r>
-        <w:t>eye_NN</w:t>
-      </w:r>
-      <w:r>
-        <w:t xml:space="preserve"> </w:t>
-      </w:r>
-      <w:r>
-        <w:t>or_CC</w:t>
-      </w:r>
-      <w:r>
-        <w:t xml:space="preserve"> </w:t>
-      </w:r>
-      <w:r>
-        <w:t>not_RB</w:t>
-      </w:r>
-      <w:r>
-        <w:t xml:space="preserve"> </w:t>
-      </w:r>
-      <w:r>
-        <w:t>they_PRP</w:t>
-      </w:r>
-      <w:r>
-        <w:t xml:space="preserve"> </w:t>
-      </w:r>
-      <w:r>
-        <w:t>say_VBP</w:t>
-      </w:r>
-      <w:r>
-        <w:t xml:space="preserve"> </w:t>
-      </w:r>
-      <w:r>
-        <w:t>of_IN</w:t>
-      </w:r>
-      <w:r>
-        <w:t xml:space="preserve"> </w:t>
-      </w:r>
-      <w:r>
-        <w:rPr>
-          <w:highlight w:val="yellow"/>
-        </w:rPr>
-        <w:t>course_NN</w:t>
-      </w:r>
-      <w:r>
-        <w:t xml:space="preserve"> </w:t>
-      </w:r>
-      <w:r>
-        <w:rPr>
-          <w:highlight w:val="cyan"/>
-        </w:rPr>
-        <w:t>lah_NN</w:t>
-      </w:r>
-      <w:r>
-        <w:t xml:space="preserve"> </w:t>
-      </w:r>
-      <w:r>
-        <w:t>but_CC</w:t>
-      </w:r>
-      <w:r>
-        <w:t xml:space="preserve"> </w:t>
-      </w:r>
-      <w:r>
-        <w:t>now_RB</w:t>
-      </w:r>
-      <w:r>
-        <w:t xml:space="preserve"> </w:t>
-      </w:r>
-      <w:r>
-        <w:t>they_PRP</w:t>
-      </w:r>
-      <w:r>
-        <w:t xml:space="preserve"> </w:t>
-      </w:r>
-      <w:r>
-        <w:t>never_RB</w:t>
-      </w:r>
-      <w:r>
-        <w:t xml:space="preserve"> </w:t>
-      </w:r>
-      <w:r>
-        <w:t>say_VBP</w:t>
-      </w:r>
-      <w:r>
-        <w:t xml:space="preserve"> </w:t>
-      </w:r>
-      <w:r>
-        <w:t>anything_NN</w:t>
-      </w:r>
-      <w:r>
-        <w:t xml:space="preserve"> </w:t>
-      </w:r>
-      <w:r>
-        <w:t>because_IN</w:t>
-      </w:r>
-      <w:r>
-        <w:t xml:space="preserve"> </w:t>
-      </w:r>
-      <w:r>
-        <w:t>of_IN</w:t>
-      </w:r>
-      <w:r>
-        <w:t xml:space="preserve"> </w:t>
-      </w:r>
-      <w:r>
-        <w:t>they_PRP</w:t>
-      </w:r>
-      <w:r>
-        <w:t xml:space="preserve"> </w:t>
-      </w:r>
-      <w:r>
-        <w:t>ask_VBP</w:t>
-      </w:r>
-      <w:r>
-        <w:t xml:space="preserve"> </w:t>
-      </w:r>
-      <w:r>
-        <w:t>me_PRP</w:t>
-      </w:r>
-      <w:r>
-        <w:t xml:space="preserve"> </w:t>
-      </w:r>
-      <w:r>
-        <w:t>to_TO</w:t>
-      </w:r>
-      <w:r>
-        <w:t xml:space="preserve"> </w:t>
-      </w:r>
-      <w:r>
-        <w:t>go_VB</w:t>
-      </w:r>
-      <w:r>
-        <w:t xml:space="preserve"> </w:t>
-      </w:r>
-      <w:r>
-        <w:t>and_CC</w:t>
-      </w:r>
-      <w:r>
-        <w:t xml:space="preserve"> </w:t>
-      </w:r>
-      <w:r>
-        <w:t>see_VB</w:t>
-      </w:r>
-      <w:r>
-        <w:t xml:space="preserve"> </w:t>
-      </w:r>
-      <w:r>
-        <w:t>this_DT</w:t>
-      </w:r>
-      <w:r>
-        <w:t xml:space="preserve"> </w:t>
-      </w:r>
-      <w:r>
-        <w:t>doctor_NN</w:t>
-      </w:r>
-      <w:r>
-        <w:t xml:space="preserve"> </w:t>
-      </w:r>
-      <w:r>
-        <w:t>and_CC</w:t>
-      </w:r>
-      <w:r>
-        <w:t xml:space="preserve"> </w:t>
-      </w:r>
-      <w:r>
-        <w:t>then_RB</w:t>
-      </w:r>
-      <w:r>
-        <w:t xml:space="preserve"> </w:t>
-      </w:r>
-      <w:r>
-        <w:t>the_DT</w:t>
-      </w:r>
-      <w:r>
-        <w:t xml:space="preserve"> </w:t>
-      </w:r>
-      <w:r>
-        <w:t>other_JJ</w:t>
-      </w:r>
-      <w:r>
-        <w:t xml:space="preserve"> </w:t>
-      </w:r>
-      <w:r>
-        <w:t>doctor_NN</w:t>
-      </w:r>
-      <w:r>
-        <w:t xml:space="preserve"> </w:t>
-      </w:r>
-      <w:r>
-        <w:t>so_RB</w:t>
-      </w:r>
-      <w:r>
-        <w:t xml:space="preserve"> </w:t>
-      </w:r>
-      <w:r>
-        <w:t>many_JJ</w:t>
-      </w:r>
-      <w:r>
-        <w:t xml:space="preserve"> </w:t>
-      </w:r>
-      <w:r>
-        <w:t>doctors_NNS</w:t>
-      </w:r>
-      <w:r>
-        <w:t xml:space="preserve"> </w:t>
-      </w:r>
-      <w:r>
-        <w:t>so_RB</w:t>
-      </w:r>
-      <w:r>
-        <w:t xml:space="preserve"> </w:t>
-      </w:r>
-      <w:r>
-        <w:t>so_RB</w:t>
-      </w:r>
-      <w:r>
-        <w:t xml:space="preserve"> </w:t>
-      </w:r>
-      <w:r>
-        <w:t>after_IN</w:t>
-      </w:r>
-      <w:r>
-        <w:t xml:space="preserve"> </w:t>
-      </w:r>
-      <w:r>
-        <w:t>seeing_VBG</w:t>
-      </w:r>
-      <w:r>
-        <w:t xml:space="preserve"> </w:t>
-      </w:r>
-      <w:r>
-        <w:rPr>
-          <w:highlight w:val="yellow"/>
-        </w:rPr>
-        <w:t>that_DT</w:t>
-      </w:r>
-      <w:r>
-        <w:t xml:space="preserve"> </w:t>
-      </w:r>
-      <w:r>
-        <w:t>doctor_NN</w:t>
-      </w:r>
-      <w:r>
-        <w:t xml:space="preserve"> </w:t>
-      </w:r>
-      <w:r>
-        <w:t>I_PRP</w:t>
-      </w:r>
-      <w:r>
-        <w:t xml:space="preserve"> </w:t>
-      </w:r>
-      <w:r>
-        <w:t>don_VBP</w:t>
-      </w:r>
-      <w:r>
-        <w:t xml:space="preserve"> </w:t>
-      </w:r>
-      <w:r>
-        <w:rPr>
-          <w:highlight w:val="yellow"/>
-        </w:rPr>
-        <w:t>t_NN</w:t>
-      </w:r>
-      <w:r>
-        <w:t xml:space="preserve"> </w:t>
-      </w:r>
-      <w:r>
-        <w:rPr>
-          <w:highlight w:val="yellow"/>
-        </w:rPr>
-        <w:t>know_VB</w:t>
-      </w:r>
-      <w:r>
-        <w:t xml:space="preserve"> </w:t>
-      </w:r>
-      <w:r>
-        <w:t>whether_IN</w:t>
-      </w:r>
-      <w:r>
-        <w:t xml:space="preserve"> </w:t>
-      </w:r>
-      <w:r>
         <w:t>they_PRP</w:t>
       </w:r>
       <w:r>
@@ -979,9 +967,6 @@
         <w:t xml:space="preserve"> </w:t>
       </w:r>
       <w:r>
-        <w:rPr>
-          <w:highlight w:val="yellow"/>
-        </w:rPr>
         <w:t>to_TO</w:t>
       </w:r>
       <w:r>
@@ -1006,9 +991,6 @@
         <w:t xml:space="preserve"> </w:t>
       </w:r>
       <w:r>
-        <w:rPr>
-          <w:highlight w:val="yellow"/>
-        </w:rPr>
         <w:t>but_CC</w:t>
       </w:r>
       <w:r>
@@ -1156,9 +1138,6 @@
         <w:t xml:space="preserve"> </w:t>
       </w:r>
       <w:r>
-        <w:rPr>
-          <w:highlight w:val="yellow"/>
-        </w:rPr>
         <w:t>to_TO</w:t>
       </w:r>
       <w:r>
@@ -1180,9 +1159,6 @@
         <w:t xml:space="preserve"> </w:t>
       </w:r>
       <w:r>
-        <w:rPr>
-          <w:highlight w:val="yellow"/>
-        </w:rPr>
         <w:t>there_EX</w:t>
       </w:r>
       <w:r>
@@ -1303,9 +1279,6 @@
         <w:t xml:space="preserve"> </w:t>
       </w:r>
       <w:r>
-        <w:rPr>
-          <w:highlight w:val="yellow"/>
-        </w:rPr>
         <w:t>more_JJR</w:t>
       </w:r>
       <w:r>
@@ -1342,9 +1315,6 @@
         <w:t xml:space="preserve"> </w:t>
       </w:r>
       <w:r>
-        <w:rPr>
-          <w:highlight w:val="yellow"/>
-        </w:rPr>
         <w:t>on_IN</w:t>
       </w:r>
       <w:r>
@@ -1381,9 +1351,6 @@
         <w:t xml:space="preserve"> </w:t>
       </w:r>
       <w:r>
-        <w:rPr>
-          <w:highlight w:val="yellow"/>
-        </w:rPr>
         <w:t>need_NN</w:t>
       </w:r>
       <w:r>
@@ -1402,18 +1369,12 @@
         <w:t xml:space="preserve"> </w:t>
       </w:r>
       <w:r>
-        <w:rPr>
-          <w:highlight w:val="yellow"/>
-        </w:rPr>
         <w:t>of_IN</w:t>
       </w:r>
       <w:r>
         <w:t xml:space="preserve"> </w:t>
       </w:r>
       <w:r>
-        <w:rPr>
-          <w:highlight w:val="yellow"/>
-        </w:rPr>
         <w:t>course_NN</w:t>
       </w:r>
       <w:r>
@@ -1429,18 +1390,12 @@
         <w:t xml:space="preserve"> </w:t>
       </w:r>
       <w:r>
-        <w:rPr>
-          <w:highlight w:val="yellow"/>
-        </w:rPr>
         <w:t>better_RBR</w:t>
       </w:r>
       <w:r>
         <w:t xml:space="preserve"> </w:t>
       </w:r>
       <w:r>
-        <w:rPr>
-          <w:highlight w:val="yellow"/>
-        </w:rPr>
         <w:t>that_WDT</w:t>
       </w:r>
       <w:r>
@@ -1477,9 +1432,6 @@
         <w:t xml:space="preserve"> </w:t>
       </w:r>
       <w:r>
-        <w:rPr>
-          <w:highlight w:val="yellow"/>
-        </w:rPr>
         <w:t>chuckle_VBP</w:t>
       </w:r>
       <w:r>

</xml_diff>